<commit_message>
Se actualizo la Prac5
</commit_message>
<xml_diff>
--- a/P5_Morfologia/Prac5-GarciaCeronDiego.docx
+++ b/P5_Morfologia/Prac5-GarciaCeronDiego.docx
@@ -733,7 +733,7 @@
       <w:pPr>
         <w:pStyle w:val="Ttulo3"/>
       </w:pPr>
-      <w:bookmarkStart w:id="0" w:name="_Toc213748272"/>
+      <w:bookmarkStart w:id="0" w:name="_Toc213884292"/>
       <w:r>
         <w:lastRenderedPageBreak/>
         <w:t>FIRMA DE REVISION PRESENCIAL</w:t>
@@ -776,6 +776,7 @@
           <w:docPartUnique/>
         </w:docPartObj>
       </w:sdtPr>
+      <w:sdtEndPr/>
       <w:sdtContent>
         <w:p>
           <w:pPr>
@@ -812,7 +813,7 @@
           <w:r>
             <w:fldChar w:fldCharType="separate"/>
           </w:r>
-          <w:hyperlink w:anchor="_Toc213748272" w:history="1">
+          <w:hyperlink w:anchor="_Toc213884292" w:history="1">
             <w:r>
               <w:rPr>
                 <w:rStyle w:val="Hipervnculo"/>
@@ -839,7 +840,7 @@
                 <w:noProof/>
                 <w:webHidden/>
               </w:rPr>
-              <w:instrText xml:space="preserve"> PAGEREF _Toc213748272 \h </w:instrText>
+              <w:instrText xml:space="preserve"> PAGEREF _Toc213884292 \h </w:instrText>
             </w:r>
             <w:r>
               <w:rPr>
@@ -882,7 +883,7 @@
               <w14:ligatures w14:val="standardContextual"/>
             </w:rPr>
           </w:pPr>
-          <w:hyperlink w:anchor="_Toc213748273" w:history="1">
+          <w:hyperlink w:anchor="_Toc213884293" w:history="1">
             <w:r>
               <w:rPr>
                 <w:rStyle w:val="Hipervnculo"/>
@@ -909,7 +910,7 @@
                 <w:noProof/>
                 <w:webHidden/>
               </w:rPr>
-              <w:instrText xml:space="preserve"> PAGEREF _Toc213748273 \h </w:instrText>
+              <w:instrText xml:space="preserve"> PAGEREF _Toc213884293 \h </w:instrText>
             </w:r>
             <w:r>
               <w:rPr>
@@ -952,7 +953,7 @@
               <w14:ligatures w14:val="standardContextual"/>
             </w:rPr>
           </w:pPr>
-          <w:hyperlink w:anchor="_Toc213748274" w:history="1">
+          <w:hyperlink w:anchor="_Toc213884294" w:history="1">
             <w:r>
               <w:rPr>
                 <w:rStyle w:val="Hipervnculo"/>
@@ -979,7 +980,7 @@
                 <w:noProof/>
                 <w:webHidden/>
               </w:rPr>
-              <w:instrText xml:space="preserve"> PAGEREF _Toc213748274 \h </w:instrText>
+              <w:instrText xml:space="preserve"> PAGEREF _Toc213884294 \h </w:instrText>
             </w:r>
             <w:r>
               <w:rPr>
@@ -1022,7 +1023,7 @@
               <w14:ligatures w14:val="standardContextual"/>
             </w:rPr>
           </w:pPr>
-          <w:hyperlink w:anchor="_Toc213748275" w:history="1">
+          <w:hyperlink w:anchor="_Toc213884295" w:history="1">
             <w:r>
               <w:rPr>
                 <w:rStyle w:val="Hipervnculo"/>
@@ -1049,7 +1050,7 @@
                 <w:noProof/>
                 <w:webHidden/>
               </w:rPr>
-              <w:instrText xml:space="preserve"> PAGEREF _Toc213748275 \h </w:instrText>
+              <w:instrText xml:space="preserve"> PAGEREF _Toc213884295 \h </w:instrText>
             </w:r>
             <w:r>
               <w:rPr>
@@ -1092,7 +1093,7 @@
               <w14:ligatures w14:val="standardContextual"/>
             </w:rPr>
           </w:pPr>
-          <w:hyperlink w:anchor="_Toc213748276" w:history="1">
+          <w:hyperlink w:anchor="_Toc213884296" w:history="1">
             <w:r>
               <w:rPr>
                 <w:rStyle w:val="Hipervnculo"/>
@@ -1119,7 +1120,7 @@
                 <w:noProof/>
                 <w:webHidden/>
               </w:rPr>
-              <w:instrText xml:space="preserve"> PAGEREF _Toc213748276 \h </w:instrText>
+              <w:instrText xml:space="preserve"> PAGEREF _Toc213884296 \h </w:instrText>
             </w:r>
             <w:r>
               <w:rPr>
@@ -1162,7 +1163,7 @@
               <w14:ligatures w14:val="standardContextual"/>
             </w:rPr>
           </w:pPr>
-          <w:hyperlink w:anchor="_Toc213748277" w:history="1">
+          <w:hyperlink w:anchor="_Toc213884297" w:history="1">
             <w:r>
               <w:rPr>
                 <w:rStyle w:val="Hipervnculo"/>
@@ -1189,7 +1190,7 @@
                 <w:noProof/>
                 <w:webHidden/>
               </w:rPr>
-              <w:instrText xml:space="preserve"> PAGEREF _Toc213748277 \h </w:instrText>
+              <w:instrText xml:space="preserve"> PAGEREF _Toc213884297 \h </w:instrText>
             </w:r>
             <w:r>
               <w:rPr>
@@ -1235,7 +1236,7 @@
               <w14:ligatures w14:val="standardContextual"/>
             </w:rPr>
           </w:pPr>
-          <w:hyperlink w:anchor="_Toc213748278" w:history="1">
+          <w:hyperlink w:anchor="_Toc213884298" w:history="1">
             <w:r>
               <w:rPr>
                 <w:rStyle w:val="Hipervnculo"/>
@@ -1262,7 +1263,7 @@
                 <w:noProof/>
                 <w:webHidden/>
               </w:rPr>
-              <w:instrText xml:space="preserve"> PAGEREF _Toc213748278 \h </w:instrText>
+              <w:instrText xml:space="preserve"> PAGEREF _Toc213884298 \h </w:instrText>
             </w:r>
             <w:r>
               <w:rPr>
@@ -1308,7 +1309,7 @@
               <w14:ligatures w14:val="standardContextual"/>
             </w:rPr>
           </w:pPr>
-          <w:hyperlink w:anchor="_Toc213748279" w:history="1">
+          <w:hyperlink w:anchor="_Toc213884299" w:history="1">
             <w:r>
               <w:rPr>
                 <w:rStyle w:val="Hipervnculo"/>
@@ -1335,7 +1336,7 @@
                 <w:noProof/>
                 <w:webHidden/>
               </w:rPr>
-              <w:instrText xml:space="preserve"> PAGEREF _Toc213748279 \h </w:instrText>
+              <w:instrText xml:space="preserve"> PAGEREF _Toc213884299 \h </w:instrText>
             </w:r>
             <w:r>
               <w:rPr>
@@ -1381,7 +1382,7 @@
               <w14:ligatures w14:val="standardContextual"/>
             </w:rPr>
           </w:pPr>
-          <w:hyperlink w:anchor="_Toc213748280" w:history="1">
+          <w:hyperlink w:anchor="_Toc213884300" w:history="1">
             <w:r>
               <w:rPr>
                 <w:rStyle w:val="Hipervnculo"/>
@@ -1408,7 +1409,7 @@
                 <w:noProof/>
                 <w:webHidden/>
               </w:rPr>
-              <w:instrText xml:space="preserve"> PAGEREF _Toc213748280 \h </w:instrText>
+              <w:instrText xml:space="preserve"> PAGEREF _Toc213884300 \h </w:instrText>
             </w:r>
             <w:r>
               <w:rPr>
@@ -1454,7 +1455,7 @@
               <w14:ligatures w14:val="standardContextual"/>
             </w:rPr>
           </w:pPr>
-          <w:hyperlink w:anchor="_Toc213748281" w:history="1">
+          <w:hyperlink w:anchor="_Toc213884301" w:history="1">
             <w:r>
               <w:rPr>
                 <w:rStyle w:val="Hipervnculo"/>
@@ -1481,7 +1482,7 @@
                 <w:noProof/>
                 <w:webHidden/>
               </w:rPr>
-              <w:instrText xml:space="preserve"> PAGEREF _Toc213748281 \h </w:instrText>
+              <w:instrText xml:space="preserve"> PAGEREF _Toc213884301 \h </w:instrText>
             </w:r>
             <w:r>
               <w:rPr>
@@ -1527,7 +1528,7 @@
               <w14:ligatures w14:val="standardContextual"/>
             </w:rPr>
           </w:pPr>
-          <w:hyperlink w:anchor="_Toc213748282" w:history="1">
+          <w:hyperlink w:anchor="_Toc213884302" w:history="1">
             <w:r>
               <w:rPr>
                 <w:rStyle w:val="Hipervnculo"/>
@@ -1554,7 +1555,7 @@
                 <w:noProof/>
                 <w:webHidden/>
               </w:rPr>
-              <w:instrText xml:space="preserve"> PAGEREF _Toc213748282 \h </w:instrText>
+              <w:instrText xml:space="preserve"> PAGEREF _Toc213884302 \h </w:instrText>
             </w:r>
             <w:r>
               <w:rPr>
@@ -1600,7 +1601,7 @@
               <w14:ligatures w14:val="standardContextual"/>
             </w:rPr>
           </w:pPr>
-          <w:hyperlink w:anchor="_Toc213748283" w:history="1">
+          <w:hyperlink w:anchor="_Toc213884303" w:history="1">
             <w:r>
               <w:rPr>
                 <w:rStyle w:val="Hipervnculo"/>
@@ -1627,7 +1628,7 @@
                 <w:noProof/>
                 <w:webHidden/>
               </w:rPr>
-              <w:instrText xml:space="preserve"> PAGEREF _Toc213748283 \h </w:instrText>
+              <w:instrText xml:space="preserve"> PAGEREF _Toc213884303 \h </w:instrText>
             </w:r>
             <w:r>
               <w:rPr>
@@ -1673,7 +1674,7 @@
               <w14:ligatures w14:val="standardContextual"/>
             </w:rPr>
           </w:pPr>
-          <w:hyperlink w:anchor="_Toc213748284" w:history="1">
+          <w:hyperlink w:anchor="_Toc213884304" w:history="1">
             <w:r>
               <w:rPr>
                 <w:rStyle w:val="Hipervnculo"/>
@@ -1700,7 +1701,7 @@
                 <w:noProof/>
                 <w:webHidden/>
               </w:rPr>
-              <w:instrText xml:space="preserve"> PAGEREF _Toc213748284 \h </w:instrText>
+              <w:instrText xml:space="preserve"> PAGEREF _Toc213884304 \h </w:instrText>
             </w:r>
             <w:r>
               <w:rPr>
@@ -1746,7 +1747,7 @@
               <w14:ligatures w14:val="standardContextual"/>
             </w:rPr>
           </w:pPr>
-          <w:hyperlink w:anchor="_Toc213748285" w:history="1">
+          <w:hyperlink w:anchor="_Toc213884305" w:history="1">
             <w:r>
               <w:rPr>
                 <w:rStyle w:val="Hipervnculo"/>
@@ -1773,7 +1774,7 @@
                 <w:noProof/>
                 <w:webHidden/>
               </w:rPr>
-              <w:instrText xml:space="preserve"> PAGEREF _Toc213748285 \h </w:instrText>
+              <w:instrText xml:space="preserve"> PAGEREF _Toc213884305 \h </w:instrText>
             </w:r>
             <w:r>
               <w:rPr>
@@ -1819,7 +1820,7 @@
               <w14:ligatures w14:val="standardContextual"/>
             </w:rPr>
           </w:pPr>
-          <w:hyperlink w:anchor="_Toc213748286" w:history="1">
+          <w:hyperlink w:anchor="_Toc213884306" w:history="1">
             <w:r>
               <w:rPr>
                 <w:rStyle w:val="Hipervnculo"/>
@@ -1846,7 +1847,7 @@
                 <w:noProof/>
                 <w:webHidden/>
               </w:rPr>
-              <w:instrText xml:space="preserve"> PAGEREF _Toc213748286 \h </w:instrText>
+              <w:instrText xml:space="preserve"> PAGEREF _Toc213884306 \h </w:instrText>
             </w:r>
             <w:r>
               <w:rPr>
@@ -1892,7 +1893,7 @@
               <w14:ligatures w14:val="standardContextual"/>
             </w:rPr>
           </w:pPr>
-          <w:hyperlink w:anchor="_Toc213748287" w:history="1">
+          <w:hyperlink w:anchor="_Toc213884307" w:history="1">
             <w:r>
               <w:rPr>
                 <w:rStyle w:val="Hipervnculo"/>
@@ -1919,7 +1920,7 @@
                 <w:noProof/>
                 <w:webHidden/>
               </w:rPr>
-              <w:instrText xml:space="preserve"> PAGEREF _Toc213748287 \h </w:instrText>
+              <w:instrText xml:space="preserve"> PAGEREF _Toc213884307 \h </w:instrText>
             </w:r>
             <w:r>
               <w:rPr>
@@ -1965,7 +1966,7 @@
               <w14:ligatures w14:val="standardContextual"/>
             </w:rPr>
           </w:pPr>
-          <w:hyperlink w:anchor="_Toc213748288" w:history="1">
+          <w:hyperlink w:anchor="_Toc213884308" w:history="1">
             <w:r>
               <w:rPr>
                 <w:rStyle w:val="Hipervnculo"/>
@@ -1992,7 +1993,7 @@
                 <w:noProof/>
                 <w:webHidden/>
               </w:rPr>
-              <w:instrText xml:space="preserve"> PAGEREF _Toc213748288 \h </w:instrText>
+              <w:instrText xml:space="preserve"> PAGEREF _Toc213884308 \h </w:instrText>
             </w:r>
             <w:r>
               <w:rPr>
@@ -2038,7 +2039,7 @@
               <w14:ligatures w14:val="standardContextual"/>
             </w:rPr>
           </w:pPr>
-          <w:hyperlink w:anchor="_Toc213748289" w:history="1">
+          <w:hyperlink w:anchor="_Toc213884309" w:history="1">
             <w:r>
               <w:rPr>
                 <w:rStyle w:val="Hipervnculo"/>
@@ -2065,7 +2066,7 @@
                 <w:noProof/>
                 <w:webHidden/>
               </w:rPr>
-              <w:instrText xml:space="preserve"> PAGEREF _Toc213748289 \h </w:instrText>
+              <w:instrText xml:space="preserve"> PAGEREF _Toc213884309 \h </w:instrText>
             </w:r>
             <w:r>
               <w:rPr>
@@ -2111,7 +2112,7 @@
               <w14:ligatures w14:val="standardContextual"/>
             </w:rPr>
           </w:pPr>
-          <w:hyperlink w:anchor="_Toc213748290" w:history="1">
+          <w:hyperlink w:anchor="_Toc213884310" w:history="1">
             <w:r>
               <w:rPr>
                 <w:rStyle w:val="Hipervnculo"/>
@@ -2138,7 +2139,7 @@
                 <w:noProof/>
                 <w:webHidden/>
               </w:rPr>
-              <w:instrText xml:space="preserve"> PAGEREF _Toc213748290 \h </w:instrText>
+              <w:instrText xml:space="preserve"> PAGEREF _Toc213884310 \h </w:instrText>
             </w:r>
             <w:r>
               <w:rPr>
@@ -2184,7 +2185,7 @@
               <w14:ligatures w14:val="standardContextual"/>
             </w:rPr>
           </w:pPr>
-          <w:hyperlink w:anchor="_Toc213748291" w:history="1">
+          <w:hyperlink w:anchor="_Toc213884311" w:history="1">
             <w:r>
               <w:rPr>
                 <w:rStyle w:val="Hipervnculo"/>
@@ -2211,7 +2212,7 @@
                 <w:noProof/>
                 <w:webHidden/>
               </w:rPr>
-              <w:instrText xml:space="preserve"> PAGEREF _Toc213748291 \h </w:instrText>
+              <w:instrText xml:space="preserve"> PAGEREF _Toc213884311 \h </w:instrText>
             </w:r>
             <w:r>
               <w:rPr>
@@ -2257,7 +2258,7 @@
               <w14:ligatures w14:val="standardContextual"/>
             </w:rPr>
           </w:pPr>
-          <w:hyperlink w:anchor="_Toc213748292" w:history="1">
+          <w:hyperlink w:anchor="_Toc213884312" w:history="1">
             <w:r>
               <w:rPr>
                 <w:rStyle w:val="Hipervnculo"/>
@@ -2284,7 +2285,7 @@
                 <w:noProof/>
                 <w:webHidden/>
               </w:rPr>
-              <w:instrText xml:space="preserve"> PAGEREF _Toc213748292 \h </w:instrText>
+              <w:instrText xml:space="preserve"> PAGEREF _Toc213884312 \h </w:instrText>
             </w:r>
             <w:r>
               <w:rPr>
@@ -2330,7 +2331,7 @@
               <w14:ligatures w14:val="standardContextual"/>
             </w:rPr>
           </w:pPr>
-          <w:hyperlink w:anchor="_Toc213748293" w:history="1">
+          <w:hyperlink w:anchor="_Toc213884313" w:history="1">
             <w:r>
               <w:rPr>
                 <w:rStyle w:val="Hipervnculo"/>
@@ -2357,7 +2358,7 @@
                 <w:noProof/>
                 <w:webHidden/>
               </w:rPr>
-              <w:instrText xml:space="preserve"> PAGEREF _Toc213748293 \h </w:instrText>
+              <w:instrText xml:space="preserve"> PAGEREF _Toc213884313 \h </w:instrText>
             </w:r>
             <w:r>
               <w:rPr>
@@ -2403,7 +2404,7 @@
               <w14:ligatures w14:val="standardContextual"/>
             </w:rPr>
           </w:pPr>
-          <w:hyperlink w:anchor="_Toc213748294" w:history="1">
+          <w:hyperlink w:anchor="_Toc213884314" w:history="1">
             <w:r>
               <w:rPr>
                 <w:rStyle w:val="Hipervnculo"/>
@@ -2430,7 +2431,7 @@
                 <w:noProof/>
                 <w:webHidden/>
               </w:rPr>
-              <w:instrText xml:space="preserve"> PAGEREF _Toc213748294 \h </w:instrText>
+              <w:instrText xml:space="preserve"> PAGEREF _Toc213884314 \h </w:instrText>
             </w:r>
             <w:r>
               <w:rPr>
@@ -2476,7 +2477,7 @@
               <w14:ligatures w14:val="standardContextual"/>
             </w:rPr>
           </w:pPr>
-          <w:hyperlink w:anchor="_Toc213748295" w:history="1">
+          <w:hyperlink w:anchor="_Toc213884315" w:history="1">
             <w:r>
               <w:rPr>
                 <w:rStyle w:val="Hipervnculo"/>
@@ -2503,7 +2504,7 @@
                 <w:noProof/>
                 <w:webHidden/>
               </w:rPr>
-              <w:instrText xml:space="preserve"> PAGEREF _Toc213748295 \h </w:instrText>
+              <w:instrText xml:space="preserve"> PAGEREF _Toc213884315 \h </w:instrText>
             </w:r>
             <w:r>
               <w:rPr>
@@ -2549,7 +2550,7 @@
               <w14:ligatures w14:val="standardContextual"/>
             </w:rPr>
           </w:pPr>
-          <w:hyperlink w:anchor="_Toc213748296" w:history="1">
+          <w:hyperlink w:anchor="_Toc213884316" w:history="1">
             <w:r>
               <w:rPr>
                 <w:rStyle w:val="Hipervnculo"/>
@@ -2576,7 +2577,7 @@
                 <w:noProof/>
                 <w:webHidden/>
               </w:rPr>
-              <w:instrText xml:space="preserve"> PAGEREF _Toc213748296 \h </w:instrText>
+              <w:instrText xml:space="preserve"> PAGEREF _Toc213884316 \h </w:instrText>
             </w:r>
             <w:r>
               <w:rPr>
@@ -2622,7 +2623,7 @@
               <w14:ligatures w14:val="standardContextual"/>
             </w:rPr>
           </w:pPr>
-          <w:hyperlink w:anchor="_Toc213748297" w:history="1">
+          <w:hyperlink w:anchor="_Toc213884317" w:history="1">
             <w:r>
               <w:rPr>
                 <w:rStyle w:val="Hipervnculo"/>
@@ -2649,7 +2650,7 @@
                 <w:noProof/>
                 <w:webHidden/>
               </w:rPr>
-              <w:instrText xml:space="preserve"> PAGEREF _Toc213748297 \h </w:instrText>
+              <w:instrText xml:space="preserve"> PAGEREF _Toc213884317 \h </w:instrText>
             </w:r>
             <w:r>
               <w:rPr>
@@ -2695,7 +2696,7 @@
               <w14:ligatures w14:val="standardContextual"/>
             </w:rPr>
           </w:pPr>
-          <w:hyperlink w:anchor="_Toc213748298" w:history="1">
+          <w:hyperlink w:anchor="_Toc213884318" w:history="1">
             <w:r>
               <w:rPr>
                 <w:rStyle w:val="Hipervnculo"/>
@@ -2722,7 +2723,7 @@
                 <w:noProof/>
                 <w:webHidden/>
               </w:rPr>
-              <w:instrText xml:space="preserve"> PAGEREF _Toc213748298 \h </w:instrText>
+              <w:instrText xml:space="preserve"> PAGEREF _Toc213884318 \h </w:instrText>
             </w:r>
             <w:r>
               <w:rPr>
@@ -2768,7 +2769,7 @@
               <w14:ligatures w14:val="standardContextual"/>
             </w:rPr>
           </w:pPr>
-          <w:hyperlink w:anchor="_Toc213748299" w:history="1">
+          <w:hyperlink w:anchor="_Toc213884319" w:history="1">
             <w:r>
               <w:rPr>
                 <w:rStyle w:val="Hipervnculo"/>
@@ -2795,7 +2796,7 @@
                 <w:noProof/>
                 <w:webHidden/>
               </w:rPr>
-              <w:instrText xml:space="preserve"> PAGEREF _Toc213748299 \h </w:instrText>
+              <w:instrText xml:space="preserve"> PAGEREF _Toc213884319 \h </w:instrText>
             </w:r>
             <w:r>
               <w:rPr>
@@ -2841,7 +2842,7 @@
               <w14:ligatures w14:val="standardContextual"/>
             </w:rPr>
           </w:pPr>
-          <w:hyperlink w:anchor="_Toc213748300" w:history="1">
+          <w:hyperlink w:anchor="_Toc213884320" w:history="1">
             <w:r>
               <w:rPr>
                 <w:rStyle w:val="Hipervnculo"/>
@@ -2868,7 +2869,7 @@
                 <w:noProof/>
                 <w:webHidden/>
               </w:rPr>
-              <w:instrText xml:space="preserve"> PAGEREF _Toc213748300 \h </w:instrText>
+              <w:instrText xml:space="preserve"> PAGEREF _Toc213884320 \h </w:instrText>
             </w:r>
             <w:r>
               <w:rPr>
@@ -2914,7 +2915,7 @@
               <w14:ligatures w14:val="standardContextual"/>
             </w:rPr>
           </w:pPr>
-          <w:hyperlink w:anchor="_Toc213748301" w:history="1">
+          <w:hyperlink w:anchor="_Toc213884321" w:history="1">
             <w:r>
               <w:rPr>
                 <w:rStyle w:val="Hipervnculo"/>
@@ -2941,7 +2942,7 @@
                 <w:noProof/>
                 <w:webHidden/>
               </w:rPr>
-              <w:instrText xml:space="preserve"> PAGEREF _Toc213748301 \h </w:instrText>
+              <w:instrText xml:space="preserve"> PAGEREF _Toc213884321 \h </w:instrText>
             </w:r>
             <w:r>
               <w:rPr>
@@ -2987,7 +2988,7 @@
               <w14:ligatures w14:val="standardContextual"/>
             </w:rPr>
           </w:pPr>
-          <w:hyperlink w:anchor="_Toc213748302" w:history="1">
+          <w:hyperlink w:anchor="_Toc213884322" w:history="1">
             <w:r>
               <w:rPr>
                 <w:rStyle w:val="Hipervnculo"/>
@@ -3014,7 +3015,7 @@
                 <w:noProof/>
                 <w:webHidden/>
               </w:rPr>
-              <w:instrText xml:space="preserve"> PAGEREF _Toc213748302 \h </w:instrText>
+              <w:instrText xml:space="preserve"> PAGEREF _Toc213884322 \h </w:instrText>
             </w:r>
             <w:r>
               <w:rPr>
@@ -3060,7 +3061,7 @@
               <w14:ligatures w14:val="standardContextual"/>
             </w:rPr>
           </w:pPr>
-          <w:hyperlink w:anchor="_Toc213748303" w:history="1">
+          <w:hyperlink w:anchor="_Toc213884323" w:history="1">
             <w:r>
               <w:rPr>
                 <w:rStyle w:val="Hipervnculo"/>
@@ -3087,7 +3088,7 @@
                 <w:noProof/>
                 <w:webHidden/>
               </w:rPr>
-              <w:instrText xml:space="preserve"> PAGEREF _Toc213748303 \h </w:instrText>
+              <w:instrText xml:space="preserve"> PAGEREF _Toc213884323 \h </w:instrText>
             </w:r>
             <w:r>
               <w:rPr>
@@ -3133,7 +3134,7 @@
               <w14:ligatures w14:val="standardContextual"/>
             </w:rPr>
           </w:pPr>
-          <w:hyperlink w:anchor="_Toc213748304" w:history="1">
+          <w:hyperlink w:anchor="_Toc213884324" w:history="1">
             <w:r>
               <w:rPr>
                 <w:rStyle w:val="Hipervnculo"/>
@@ -3160,7 +3161,7 @@
                 <w:noProof/>
                 <w:webHidden/>
               </w:rPr>
-              <w:instrText xml:space="preserve"> PAGEREF _Toc213748304 \h </w:instrText>
+              <w:instrText xml:space="preserve"> PAGEREF _Toc213884324 \h </w:instrText>
             </w:r>
             <w:r>
               <w:rPr>
@@ -3206,7 +3207,7 @@
               <w14:ligatures w14:val="standardContextual"/>
             </w:rPr>
           </w:pPr>
-          <w:hyperlink w:anchor="_Toc213748305" w:history="1">
+          <w:hyperlink w:anchor="_Toc213884325" w:history="1">
             <w:r>
               <w:rPr>
                 <w:rStyle w:val="Hipervnculo"/>
@@ -3233,7 +3234,7 @@
                 <w:noProof/>
                 <w:webHidden/>
               </w:rPr>
-              <w:instrText xml:space="preserve"> PAGEREF _Toc213748305 \h </w:instrText>
+              <w:instrText xml:space="preserve"> PAGEREF _Toc213884325 \h </w:instrText>
             </w:r>
             <w:r>
               <w:rPr>
@@ -3279,7 +3280,7 @@
               <w14:ligatures w14:val="standardContextual"/>
             </w:rPr>
           </w:pPr>
-          <w:hyperlink w:anchor="_Toc213748306" w:history="1">
+          <w:hyperlink w:anchor="_Toc213884326" w:history="1">
             <w:r>
               <w:rPr>
                 <w:rStyle w:val="Hipervnculo"/>
@@ -3306,7 +3307,7 @@
                 <w:noProof/>
                 <w:webHidden/>
               </w:rPr>
-              <w:instrText xml:space="preserve"> PAGEREF _Toc213748306 \h </w:instrText>
+              <w:instrText xml:space="preserve"> PAGEREF _Toc213884326 \h </w:instrText>
             </w:r>
             <w:r>
               <w:rPr>
@@ -3349,7 +3350,7 @@
               <w14:ligatures w14:val="standardContextual"/>
             </w:rPr>
           </w:pPr>
-          <w:hyperlink w:anchor="_Toc213748307" w:history="1">
+          <w:hyperlink w:anchor="_Toc213884327" w:history="1">
             <w:r>
               <w:rPr>
                 <w:rStyle w:val="Hipervnculo"/>
@@ -3376,7 +3377,7 @@
                 <w:noProof/>
                 <w:webHidden/>
               </w:rPr>
-              <w:instrText xml:space="preserve"> PAGEREF _Toc213748307 \h </w:instrText>
+              <w:instrText xml:space="preserve"> PAGEREF _Toc213884327 \h </w:instrText>
             </w:r>
             <w:r>
               <w:rPr>
@@ -3423,7 +3424,7 @@
               <w14:ligatures w14:val="standardContextual"/>
             </w:rPr>
           </w:pPr>
-          <w:hyperlink w:anchor="_Toc213748308" w:history="1">
+          <w:hyperlink w:anchor="_Toc213884328" w:history="1">
             <w:r>
               <w:rPr>
                 <w:rStyle w:val="Hipervnculo"/>
@@ -3468,7 +3469,7 @@
                 <w:noProof/>
                 <w:webHidden/>
               </w:rPr>
-              <w:instrText xml:space="preserve"> PAGEREF _Toc213748308 \h </w:instrText>
+              <w:instrText xml:space="preserve"> PAGEREF _Toc213884328 \h </w:instrText>
             </w:r>
             <w:r>
               <w:rPr>
@@ -3515,7 +3516,7 @@
               <w14:ligatures w14:val="standardContextual"/>
             </w:rPr>
           </w:pPr>
-          <w:hyperlink w:anchor="_Toc213748309" w:history="1">
+          <w:hyperlink w:anchor="_Toc213884329" w:history="1">
             <w:r>
               <w:rPr>
                 <w:rStyle w:val="Hipervnculo"/>
@@ -3560,7 +3561,7 @@
                 <w:noProof/>
                 <w:webHidden/>
               </w:rPr>
-              <w:instrText xml:space="preserve"> PAGEREF _Toc213748309 \h </w:instrText>
+              <w:instrText xml:space="preserve"> PAGEREF _Toc213884329 \h </w:instrText>
             </w:r>
             <w:r>
               <w:rPr>
@@ -3607,7 +3608,7 @@
               <w14:ligatures w14:val="standardContextual"/>
             </w:rPr>
           </w:pPr>
-          <w:hyperlink w:anchor="_Toc213748310" w:history="1">
+          <w:hyperlink w:anchor="_Toc213884330" w:history="1">
             <w:r>
               <w:rPr>
                 <w:rStyle w:val="Hipervnculo"/>
@@ -3652,7 +3653,7 @@
                 <w:noProof/>
                 <w:webHidden/>
               </w:rPr>
-              <w:instrText xml:space="preserve"> PAGEREF _Toc213748310 \h </w:instrText>
+              <w:instrText xml:space="preserve"> PAGEREF _Toc213884330 \h </w:instrText>
             </w:r>
             <w:r>
               <w:rPr>
@@ -3699,7 +3700,7 @@
               <w14:ligatures w14:val="standardContextual"/>
             </w:rPr>
           </w:pPr>
-          <w:hyperlink w:anchor="_Toc213748311" w:history="1">
+          <w:hyperlink w:anchor="_Toc213884331" w:history="1">
             <w:r>
               <w:rPr>
                 <w:rStyle w:val="Hipervnculo"/>
@@ -3744,7 +3745,7 @@
                 <w:noProof/>
                 <w:webHidden/>
               </w:rPr>
-              <w:instrText xml:space="preserve"> PAGEREF _Toc213748311 \h </w:instrText>
+              <w:instrText xml:space="preserve"> PAGEREF _Toc213884331 \h </w:instrText>
             </w:r>
             <w:r>
               <w:rPr>
@@ -3791,7 +3792,7 @@
               <w14:ligatures w14:val="standardContextual"/>
             </w:rPr>
           </w:pPr>
-          <w:hyperlink w:anchor="_Toc213748312" w:history="1">
+          <w:hyperlink w:anchor="_Toc213884332" w:history="1">
             <w:r>
               <w:rPr>
                 <w:rStyle w:val="Hipervnculo"/>
@@ -3836,7 +3837,7 @@
                 <w:noProof/>
                 <w:webHidden/>
               </w:rPr>
-              <w:instrText xml:space="preserve"> PAGEREF _Toc213748312 \h </w:instrText>
+              <w:instrText xml:space="preserve"> PAGEREF _Toc213884332 \h </w:instrText>
             </w:r>
             <w:r>
               <w:rPr>
@@ -3879,7 +3880,7 @@
               <w14:ligatures w14:val="standardContextual"/>
             </w:rPr>
           </w:pPr>
-          <w:hyperlink w:anchor="_Toc213748313" w:history="1">
+          <w:hyperlink w:anchor="_Toc213884333" w:history="1">
             <w:r>
               <w:rPr>
                 <w:rStyle w:val="Hipervnculo"/>
@@ -3906,7 +3907,7 @@
                 <w:noProof/>
                 <w:webHidden/>
               </w:rPr>
-              <w:instrText xml:space="preserve"> PAGEREF _Toc213748313 \h </w:instrText>
+              <w:instrText xml:space="preserve"> PAGEREF _Toc213884333 \h </w:instrText>
             </w:r>
             <w:r>
               <w:rPr>
@@ -3949,7 +3950,7 @@
               <w14:ligatures w14:val="standardContextual"/>
             </w:rPr>
           </w:pPr>
-          <w:hyperlink w:anchor="_Toc213748314" w:history="1">
+          <w:hyperlink w:anchor="_Toc213884334" w:history="1">
             <w:r>
               <w:rPr>
                 <w:rStyle w:val="Hipervnculo"/>
@@ -3976,7 +3977,7 @@
                 <w:noProof/>
                 <w:webHidden/>
               </w:rPr>
-              <w:instrText xml:space="preserve"> PAGEREF _Toc213748314 \h </w:instrText>
+              <w:instrText xml:space="preserve"> PAGEREF _Toc213884334 \h </w:instrText>
             </w:r>
             <w:r>
               <w:rPr>
@@ -4050,7 +4051,7 @@
       <w:pPr>
         <w:pStyle w:val="Ttulo1"/>
       </w:pPr>
-      <w:bookmarkStart w:id="1" w:name="_Toc213748273"/>
+      <w:bookmarkStart w:id="1" w:name="_Toc213884293"/>
       <w:r>
         <w:lastRenderedPageBreak/>
         <w:t>INTRODUCCIÓN</w:t>
@@ -4067,60 +4068,12 @@
           <w:rFonts w:ascii="Times New Roman" w:hAnsi="Times New Roman" w:cs="Times New Roman"/>
         </w:rPr>
       </w:pPr>
-      <w:r>
-        <w:rPr>
-          <w:rFonts w:ascii="Times New Roman" w:hAnsi="Times New Roman" w:cs="Times New Roman"/>
-        </w:rPr>
-        <w:t xml:space="preserve">La presente práctica tiene como objetivo aplicar el concepto de pseudocolor en imágenes en escala de grises utilizando Python, combinando las bibliotecas </w:t>
-      </w:r>
-      <w:proofErr w:type="spellStart"/>
-      <w:r>
-        <w:rPr>
-          <w:rFonts w:ascii="Times New Roman" w:hAnsi="Times New Roman" w:cs="Times New Roman"/>
-        </w:rPr>
-        <w:t>OpenCV</w:t>
-      </w:r>
-      <w:proofErr w:type="spellEnd"/>
-      <w:r>
-        <w:rPr>
-          <w:rFonts w:ascii="Times New Roman" w:hAnsi="Times New Roman" w:cs="Times New Roman"/>
-        </w:rPr>
-        <w:t xml:space="preserve">, </w:t>
-      </w:r>
-      <w:proofErr w:type="spellStart"/>
-      <w:r>
-        <w:rPr>
-          <w:rFonts w:ascii="Times New Roman" w:hAnsi="Times New Roman" w:cs="Times New Roman"/>
-        </w:rPr>
-        <w:t>Matplotlib</w:t>
-      </w:r>
-      <w:proofErr w:type="spellEnd"/>
-      <w:r>
-        <w:rPr>
-          <w:rFonts w:ascii="Times New Roman" w:hAnsi="Times New Roman" w:cs="Times New Roman"/>
-        </w:rPr>
-        <w:t xml:space="preserve"> y </w:t>
-      </w:r>
-      <w:proofErr w:type="spellStart"/>
-      <w:r>
-        <w:rPr>
-          <w:rFonts w:ascii="Times New Roman" w:hAnsi="Times New Roman" w:cs="Times New Roman"/>
-        </w:rPr>
-        <w:t>Tkinter</w:t>
-      </w:r>
-      <w:proofErr w:type="spellEnd"/>
-      <w:r>
-        <w:rPr>
-          <w:rFonts w:ascii="Times New Roman" w:hAnsi="Times New Roman" w:cs="Times New Roman"/>
-        </w:rPr>
-        <w:t>. A través de una interfaz gráfica, se permite seleccionar imágenes y aplicar diferentes mapas de color —tanto predefinidos como personalizados— para mejorar su interpretación visual y comprender cómo la asignación artificial de colores puede resaltar detalles, contrastes y patrones relevantes en el procesamiento digital de imágenes.</w:t>
-      </w:r>
     </w:p>
     <w:p>
       <w:pPr>
         <w:pStyle w:val="Ttulo1"/>
       </w:pPr>
-      <w:bookmarkStart w:id="2" w:name="_Toc213748274"/>
+      <w:bookmarkStart w:id="2" w:name="_Toc213884294"/>
       <w:r>
         <w:t>OBJETIVOS</w:t>
       </w:r>
@@ -4138,30 +4091,29 @@
           <w:rFonts w:ascii="Times New Roman" w:hAnsi="Times New Roman" w:cs="Times New Roman"/>
         </w:rPr>
       </w:pPr>
+      <w:proofErr w:type="spellStart"/>
       <w:r>
         <w:rPr>
           <w:rFonts w:ascii="Times New Roman" w:hAnsi="Times New Roman" w:cs="Times New Roman"/>
         </w:rPr>
-        <w:t>Aplicar un mapa de color personalizado tipo pastel a una imagen en escala de grises</w:t>
-      </w:r>
-      <w:r>
-        <w:rPr>
-          <w:rFonts w:ascii="Times New Roman" w:hAnsi="Times New Roman" w:cs="Times New Roman"/>
-        </w:rPr>
-        <w:t xml:space="preserve"> </w:t>
-      </w:r>
-      <w:r>
-        <w:rPr>
-          <w:rFonts w:ascii="Times New Roman" w:hAnsi="Times New Roman" w:cs="Times New Roman"/>
-        </w:rPr>
-        <w:t>usando Python, y explorar cómo los colores afectan la percepción visual de la información.</w:t>
-      </w:r>
+        <w:t>Aplic</w:t>
+      </w:r>
+      <w:proofErr w:type="spellEnd"/>
     </w:p>
     <w:p>
       <w:pPr>
+        <w:pStyle w:val="Prrafodelista"/>
+        <w:jc w:val="both"/>
+        <w:rPr>
+          <w:rFonts w:ascii="Times New Roman" w:hAnsi="Times New Roman" w:cs="Times New Roman"/>
+        </w:rPr>
+      </w:pPr>
+    </w:p>
+    <w:p>
+      <w:pPr>
         <w:pStyle w:val="Ttulo1"/>
       </w:pPr>
-      <w:bookmarkStart w:id="3" w:name="_Toc213748275"/>
+      <w:bookmarkStart w:id="3" w:name="_Toc213884295"/>
       <w:r>
         <w:t>COMPETENCIAS</w:t>
       </w:r>
@@ -4182,50 +4134,14 @@
         <w:rPr>
           <w:rFonts w:ascii="Times New Roman" w:hAnsi="Times New Roman" w:cs="Times New Roman"/>
         </w:rPr>
-        <w:t>Comprender el sistema de visión humano y modelos de color.</w:t>
+        <w:t>Comprender</w:t>
       </w:r>
     </w:p>
     <w:p>
       <w:pPr>
-        <w:pStyle w:val="Prrafodelista"/>
-        <w:numPr>
-          <w:ilvl w:val="0"/>
-          <w:numId w:val="2"/>
-        </w:numPr>
-        <w:rPr>
-          <w:rFonts w:ascii="Times New Roman" w:hAnsi="Times New Roman" w:cs="Times New Roman"/>
-        </w:rPr>
-      </w:pPr>
-      <w:r>
-        <w:rPr>
-          <w:rFonts w:ascii="Times New Roman" w:hAnsi="Times New Roman" w:cs="Times New Roman"/>
-        </w:rPr>
-        <w:t>Manipular imágenes digitales en Python.</w:t>
-      </w:r>
-    </w:p>
-    <w:p>
-      <w:pPr>
-        <w:pStyle w:val="Prrafodelista"/>
-        <w:numPr>
-          <w:ilvl w:val="0"/>
-          <w:numId w:val="2"/>
-        </w:numPr>
-        <w:rPr>
-          <w:rFonts w:ascii="Times New Roman" w:hAnsi="Times New Roman" w:cs="Times New Roman"/>
-        </w:rPr>
-      </w:pPr>
-      <w:r>
-        <w:rPr>
-          <w:rFonts w:ascii="Times New Roman" w:hAnsi="Times New Roman" w:cs="Times New Roman"/>
-        </w:rPr>
-        <w:t>Colaborar en equipos para resolver problemas técnicos.</w:t>
-      </w:r>
-    </w:p>
-    <w:p>
-      <w:pPr>
         <w:pStyle w:val="Ttulo1"/>
       </w:pPr>
-      <w:bookmarkStart w:id="4" w:name="_Toc213748276"/>
+      <w:bookmarkStart w:id="4" w:name="_Toc213884296"/>
       <w:r>
         <w:t>MARCO TEÓRICO</w:t>
       </w:r>
@@ -4243,7 +4159,7 @@
       <w:pPr>
         <w:pStyle w:val="Ttulo1"/>
       </w:pPr>
-      <w:bookmarkStart w:id="5" w:name="_Toc213748277"/>
+      <w:bookmarkStart w:id="5" w:name="_Toc213884297"/>
       <w:r>
         <w:t>DESARROLLO</w:t>
       </w:r>
@@ -4310,9 +4226,8 @@
       <w:pPr>
         <w:pStyle w:val="Ttulo2"/>
       </w:pPr>
-      <w:bookmarkStart w:id="6" w:name="_Toc213748278"/>
-      <w:r>
-        <w:lastRenderedPageBreak/>
+      <w:bookmarkStart w:id="6" w:name="_Toc213884298"/>
+      <w:r>
         <w:t>Morfología Matemática — Operaciones Básicas y Elemento Estructurante (EE)</w:t>
       </w:r>
       <w:bookmarkEnd w:id="6"/>
@@ -4321,7 +4236,7 @@
       <w:pPr>
         <w:pStyle w:val="Ttulo3"/>
       </w:pPr>
-      <w:bookmarkStart w:id="7" w:name="_Toc213748279"/>
+      <w:bookmarkStart w:id="7" w:name="_Toc213884299"/>
       <w:r>
         <w:t>1) Erosión</w:t>
       </w:r>
@@ -4387,6 +4302,7 @@
           </w:tcPr>
           <w:p>
             <w:r>
+              <w:lastRenderedPageBreak/>
               <w:t>Adelgaza y reduce bordes hacia adentro</w:t>
             </w:r>
           </w:p>
@@ -4479,7 +4395,7 @@
       <w:pPr>
         <w:pStyle w:val="Ttulo3"/>
       </w:pPr>
-      <w:bookmarkStart w:id="8" w:name="_Toc213748280"/>
+      <w:bookmarkStart w:id="8" w:name="_Toc213884300"/>
       <w:r>
         <w:t>2) Dilatación</w:t>
       </w:r>
@@ -4596,7 +4512,6 @@
         <w:rPr>
           <w:noProof/>
         </w:rPr>
-        <w:lastRenderedPageBreak/>
         <w:drawing>
           <wp:inline distT="0" distB="0" distL="0" distR="0" wp14:anchorId="4D4F234A" wp14:editId="6916DBCB">
             <wp:extent cx="5612130" cy="2131060"/>
@@ -4638,7 +4553,7 @@
       <w:pPr>
         <w:pStyle w:val="Ttulo3"/>
       </w:pPr>
-      <w:bookmarkStart w:id="9" w:name="_Toc213748281"/>
+      <w:bookmarkStart w:id="9" w:name="_Toc213884301"/>
       <w:r>
         <w:t>3) Apertura</w:t>
       </w:r>
@@ -4683,6 +4598,7 @@
     </w:p>
     <w:p>
       <w:r>
+        <w:lastRenderedPageBreak/>
         <w:t>Implementaciones:</w:t>
       </w:r>
     </w:p>
@@ -4841,7 +4757,7 @@
       <w:pPr>
         <w:pStyle w:val="Ttulo2"/>
       </w:pPr>
-      <w:bookmarkStart w:id="10" w:name="_Toc213748282"/>
+      <w:bookmarkStart w:id="10" w:name="_Toc213884302"/>
       <w:r>
         <w:t>4) Cierre</w:t>
       </w:r>
@@ -4872,7 +4788,6 @@
     </w:p>
     <w:p>
       <w:r>
-        <w:lastRenderedPageBreak/>
         <w:t>Interpretación: primero dilatación, luego erosión. Rellena huecos oscuros y une regiones cercanas, suavizando bordes exteriores.</w:t>
       </w:r>
     </w:p>
@@ -4995,6 +4910,7 @@
         <w:rPr>
           <w:noProof/>
         </w:rPr>
+        <w:lastRenderedPageBreak/>
         <w:drawing>
           <wp:inline distT="0" distB="0" distL="0" distR="0" wp14:anchorId="1404D934" wp14:editId="683E0283">
             <wp:extent cx="5612130" cy="2785745"/>
@@ -5036,7 +4952,7 @@
       <w:pPr>
         <w:pStyle w:val="Ttulo2"/>
       </w:pPr>
-      <w:bookmarkStart w:id="11" w:name="_Toc213748283"/>
+      <w:bookmarkStart w:id="11" w:name="_Toc213884303"/>
       <w:r>
         <w:t>5) Resumen comparativo</w:t>
       </w:r>
@@ -5330,7 +5246,7 @@
       <w:pPr>
         <w:pStyle w:val="Ttulo2"/>
       </w:pPr>
-      <w:bookmarkStart w:id="12" w:name="_Toc213748284"/>
+      <w:bookmarkStart w:id="12" w:name="_Toc213884304"/>
       <w:r>
         <w:t>6) Elemento Estructurante (EE): tamaño, forma e iteraciones</w:t>
       </w:r>
@@ -5405,7 +5321,6 @@
           </w:tcPr>
           <w:p>
             <w:r>
-              <w:lastRenderedPageBreak/>
               <w:t>Tamaño (impar)</w:t>
             </w:r>
           </w:p>
@@ -5543,8 +5458,9 @@
       <w:pPr>
         <w:pStyle w:val="Ttulo2"/>
       </w:pPr>
-      <w:bookmarkStart w:id="13" w:name="_Toc213748285"/>
-      <w:r>
+      <w:bookmarkStart w:id="13" w:name="_Toc213884305"/>
+      <w:r>
+        <w:lastRenderedPageBreak/>
         <w:t>7) Visualización del EE (vecindad) — 5×5 y 7×7</w:t>
       </w:r>
       <w:bookmarkEnd w:id="13"/>
@@ -5558,7 +5474,7 @@
       <w:pPr>
         <w:pStyle w:val="Ttulo3"/>
       </w:pPr>
-      <w:bookmarkStart w:id="14" w:name="_Toc213748286"/>
+      <w:bookmarkStart w:id="14" w:name="_Toc213884306"/>
       <w:r>
         <w:t xml:space="preserve">EE 5×5 — </w:t>
       </w:r>
@@ -5614,7 +5530,7 @@
       <w:pPr>
         <w:pStyle w:val="Ttulo3"/>
       </w:pPr>
-      <w:bookmarkStart w:id="15" w:name="_Toc213748287"/>
+      <w:bookmarkStart w:id="15" w:name="_Toc213884307"/>
       <w:r>
         <w:t xml:space="preserve">EE 5×5 — </w:t>
       </w:r>
@@ -5670,7 +5586,7 @@
       <w:pPr>
         <w:pStyle w:val="Ttulo3"/>
       </w:pPr>
-      <w:bookmarkStart w:id="16" w:name="_Toc213748288"/>
+      <w:bookmarkStart w:id="16" w:name="_Toc213884308"/>
       <w:r>
         <w:t xml:space="preserve">EE 5×5 — </w:t>
       </w:r>
@@ -5726,7 +5642,7 @@
       <w:pPr>
         <w:pStyle w:val="Ttulo3"/>
       </w:pPr>
-      <w:bookmarkStart w:id="17" w:name="_Toc213748289"/>
+      <w:bookmarkStart w:id="17" w:name="_Toc213884309"/>
       <w:r>
         <w:t xml:space="preserve">EE 7×7 — </w:t>
       </w:r>
@@ -5798,7 +5714,7 @@
       <w:pPr>
         <w:pStyle w:val="Ttulo3"/>
       </w:pPr>
-      <w:bookmarkStart w:id="18" w:name="_Toc213748290"/>
+      <w:bookmarkStart w:id="18" w:name="_Toc213884310"/>
       <w:r>
         <w:t xml:space="preserve">EE 7×7 — </w:t>
       </w:r>
@@ -5855,20 +5771,13 @@
           <w:sz w:val="20"/>
         </w:rPr>
         <w:br/>
+        <w:t>0 1 1 1 1 1 0</w:t>
       </w:r>
       <w:r>
         <w:rPr>
           <w:rFonts w:ascii="Courier New" w:hAnsi="Courier New"/>
           <w:sz w:val="20"/>
         </w:rPr>
-        <w:lastRenderedPageBreak/>
-        <w:t>0 1 1 1 1 1 0</w:t>
-      </w:r>
-      <w:r>
-        <w:rPr>
-          <w:rFonts w:ascii="Courier New" w:hAnsi="Courier New"/>
-          <w:sz w:val="20"/>
-        </w:rPr>
         <w:br/>
         <w:t>0 0 0 1 0 0 0</w:t>
       </w:r>
@@ -5877,7 +5786,7 @@
       <w:pPr>
         <w:pStyle w:val="Ttulo3"/>
       </w:pPr>
-      <w:bookmarkStart w:id="19" w:name="_Toc213748291"/>
+      <w:bookmarkStart w:id="19" w:name="_Toc213884311"/>
       <w:r>
         <w:t xml:space="preserve">EE 7×7 — </w:t>
       </w:r>
@@ -5950,8 +5859,9 @@
       <w:pPr>
         <w:pStyle w:val="Ttulo2"/>
       </w:pPr>
-      <w:bookmarkStart w:id="20" w:name="_Toc213748292"/>
-      <w:r>
+      <w:bookmarkStart w:id="20" w:name="_Toc213884312"/>
+      <w:r>
+        <w:lastRenderedPageBreak/>
         <w:t xml:space="preserve">Operaciones Morfológicas — Gradientes, Frontera y </w:t>
       </w:r>
       <w:proofErr w:type="spellStart"/>
@@ -5965,7 +5875,7 @@
       <w:pPr>
         <w:pStyle w:val="Ttulo3"/>
       </w:pPr>
-      <w:bookmarkStart w:id="21" w:name="_Toc213748293"/>
+      <w:bookmarkStart w:id="21" w:name="_Toc213884313"/>
       <w:r>
         <w:t>1. Gradiente Simétrico</w:t>
       </w:r>
@@ -6041,7 +5951,7 @@
       <w:pPr>
         <w:pStyle w:val="Ttulo3"/>
       </w:pPr>
-      <w:bookmarkStart w:id="22" w:name="_Toc213748294"/>
+      <w:bookmarkStart w:id="22" w:name="_Toc213884314"/>
       <w:r>
         <w:t>2. Gradiente Interno</w:t>
       </w:r>
@@ -6066,7 +5976,6 @@
     </w:p>
     <w:p>
       <w:r>
-        <w:lastRenderedPageBreak/>
         <w:br/>
         <w:t xml:space="preserve">Resalta los bordes interiores de los objetos. Muestra los límites internos y elimina los bordes externos. </w:t>
       </w:r>
@@ -6083,6 +5992,7 @@
         <w:rPr>
           <w:noProof/>
         </w:rPr>
+        <w:lastRenderedPageBreak/>
         <w:drawing>
           <wp:inline distT="0" distB="0" distL="0" distR="0" wp14:anchorId="0FF4F8B4" wp14:editId="46D0A0C4">
             <wp:extent cx="5612130" cy="2689225"/>
@@ -6124,7 +6034,7 @@
       <w:pPr>
         <w:pStyle w:val="Ttulo3"/>
       </w:pPr>
-      <w:bookmarkStart w:id="23" w:name="_Toc213748295"/>
+      <w:bookmarkStart w:id="23" w:name="_Toc213884315"/>
       <w:r>
         <w:t>3. Gradiente Externo</w:t>
       </w:r>
@@ -6204,7 +6114,7 @@
       <w:pPr>
         <w:pStyle w:val="Ttulo3"/>
       </w:pPr>
-      <w:bookmarkStart w:id="24" w:name="_Toc213748296"/>
+      <w:bookmarkStart w:id="24" w:name="_Toc213884316"/>
       <w:r>
         <w:lastRenderedPageBreak/>
         <w:t>4. Frontera (Binario)</w:t>
@@ -6277,7 +6187,7 @@
       <w:pPr>
         <w:pStyle w:val="Ttulo3"/>
       </w:pPr>
-      <w:bookmarkStart w:id="25" w:name="_Toc213748297"/>
+      <w:bookmarkStart w:id="25" w:name="_Toc213884317"/>
       <w:r>
         <w:t>5. Top-</w:t>
       </w:r>
@@ -6358,7 +6268,7 @@
       <w:pPr>
         <w:pStyle w:val="Ttulo3"/>
       </w:pPr>
-      <w:bookmarkStart w:id="26" w:name="_Toc213748298"/>
+      <w:bookmarkStart w:id="26" w:name="_Toc213884318"/>
       <w:r>
         <w:t>6. Black-</w:t>
       </w:r>
@@ -6438,7 +6348,7 @@
       <w:pPr>
         <w:pStyle w:val="Ttulo3"/>
       </w:pPr>
-      <w:bookmarkStart w:id="27" w:name="_Toc213748299"/>
+      <w:bookmarkStart w:id="27" w:name="_Toc213884319"/>
       <w:r>
         <w:t>Resumen Comparativo de Operaciones</w:t>
       </w:r>
@@ -6849,7 +6759,7 @@
       <w:pPr>
         <w:pStyle w:val="Ttulo2"/>
       </w:pPr>
-      <w:bookmarkStart w:id="28" w:name="_Toc213748300"/>
+      <w:bookmarkStart w:id="28" w:name="_Toc213884320"/>
       <w:r>
         <w:lastRenderedPageBreak/>
         <w:t>Operaciones Morfológicas Avanzadas</w:t>
@@ -6860,7 +6770,7 @@
       <w:pPr>
         <w:pStyle w:val="Ttulo3"/>
       </w:pPr>
-      <w:bookmarkStart w:id="29" w:name="_Toc213748301"/>
+      <w:bookmarkStart w:id="29" w:name="_Toc213884321"/>
       <w:r>
         <w:t>1. Suavizado Morfológico</w:t>
       </w:r>
@@ -6883,7 +6793,7 @@
       <w:pPr>
         <w:pStyle w:val="Ttulo3"/>
       </w:pPr>
-      <w:bookmarkStart w:id="30" w:name="_Toc213748302"/>
+      <w:bookmarkStart w:id="30" w:name="_Toc213884322"/>
       <w:r>
         <w:t>Tipos de suavizado:</w:t>
       </w:r>
@@ -7092,7 +7002,7 @@
       <w:pPr>
         <w:pStyle w:val="Ttulo2"/>
       </w:pPr>
-      <w:bookmarkStart w:id="31" w:name="_Toc213748303"/>
+      <w:bookmarkStart w:id="31" w:name="_Toc213884323"/>
       <w:r>
         <w:t>2. Adelgazamiento (Zhang–</w:t>
       </w:r>
@@ -7204,7 +7114,7 @@
       <w:pPr>
         <w:pStyle w:val="Ttulo2"/>
       </w:pPr>
-      <w:bookmarkStart w:id="32" w:name="_Toc213748304"/>
+      <w:bookmarkStart w:id="32" w:name="_Toc213884324"/>
       <w:r>
         <w:t>3. Esqueleto Morfológico</w:t>
       </w:r>
@@ -7280,7 +7190,7 @@
       <w:pPr>
         <w:pStyle w:val="Ttulo2"/>
       </w:pPr>
-      <w:bookmarkStart w:id="33" w:name="_Toc213748305"/>
+      <w:bookmarkStart w:id="33" w:name="_Toc213884325"/>
       <w:r>
         <w:t>4. Hit-</w:t>
       </w:r>
@@ -7332,7 +7242,7 @@
       <w:pPr>
         <w:pStyle w:val="Ttulo2"/>
       </w:pPr>
-      <w:bookmarkStart w:id="34" w:name="_Toc213748306"/>
+      <w:bookmarkStart w:id="34" w:name="_Toc213884326"/>
       <w:r>
         <w:t>Resumen de operaciones</w:t>
       </w:r>
@@ -7621,7 +7531,7 @@
       <w:pPr>
         <w:pStyle w:val="Ttulo1"/>
       </w:pPr>
-      <w:bookmarkStart w:id="35" w:name="_Toc213748307"/>
+      <w:bookmarkStart w:id="35" w:name="_Toc213884327"/>
       <w:r>
         <w:t>EVALUACION</w:t>
       </w:r>
@@ -7635,7 +7545,7 @@
           <w:numId w:val="39"/>
         </w:numPr>
       </w:pPr>
-      <w:bookmarkStart w:id="36" w:name="_Toc213748308"/>
+      <w:bookmarkStart w:id="36" w:name="_Toc213884328"/>
       <w:r>
         <w:t>¿Qué operación fue más efectiva para eliminar ruido en la imagen?</w:t>
       </w:r>
@@ -7680,7 +7590,7 @@
           <w:numId w:val="39"/>
         </w:numPr>
       </w:pPr>
-      <w:bookmarkStart w:id="37" w:name="_Toc213748309"/>
+      <w:bookmarkStart w:id="37" w:name="_Toc213884329"/>
       <w:r>
         <w:t>¿Qué diferencias observaste entre apertura y cierre?</w:t>
       </w:r>
@@ -7741,7 +7651,7 @@
           <w:numId w:val="39"/>
         </w:numPr>
       </w:pPr>
-      <w:bookmarkStart w:id="38" w:name="_Toc213748310"/>
+      <w:bookmarkStart w:id="38" w:name="_Toc213884330"/>
       <w:r>
         <w:lastRenderedPageBreak/>
         <w:t xml:space="preserve">¿Qué utilidad tiene la </w:t>
@@ -7882,7 +7792,7 @@
           <w:numId w:val="39"/>
         </w:numPr>
       </w:pPr>
-      <w:bookmarkStart w:id="39" w:name="_Toc213748311"/>
+      <w:bookmarkStart w:id="39" w:name="_Toc213884331"/>
       <w:r>
         <w:t>¿Qué limitaciones encontraste al aplicar estas transformaciones?</w:t>
       </w:r>
@@ -8016,7 +7926,7 @@
           <w:numId w:val="39"/>
         </w:numPr>
       </w:pPr>
-      <w:bookmarkStart w:id="40" w:name="_Toc213748312"/>
+      <w:bookmarkStart w:id="40" w:name="_Toc213884332"/>
       <w:r>
         <w:t>¿Cómo podrían combinarse estas operaciones para mejorar una imagen compleja?</w:t>
       </w:r>
@@ -8234,7 +8144,7 @@
       <w:pPr>
         <w:pStyle w:val="Ttulo1"/>
       </w:pPr>
-      <w:bookmarkStart w:id="41" w:name="_Toc213748313"/>
+      <w:bookmarkStart w:id="41" w:name="_Toc213884333"/>
       <w:r>
         <w:t>CONCLUSIÓN GARCIA CERON DIEGO</w:t>
       </w:r>
@@ -8252,7 +8162,7 @@
       <w:pPr>
         <w:pStyle w:val="Ttulo1"/>
       </w:pPr>
-      <w:bookmarkStart w:id="42" w:name="_Toc213748314"/>
+      <w:bookmarkStart w:id="42" w:name="_Toc213884334"/>
       <w:r>
         <w:t>REFERENCIAS</w:t>
       </w:r>
@@ -8388,6 +8298,7 @@
         <w:docPartUnique/>
       </w:docPartObj>
     </w:sdtPr>
+    <w:sdtEndPr/>
     <w:sdtContent>
       <w:p>
         <w:pPr>
@@ -16484,28 +16395,28 @@
 </file>
 
 <file path=customXml/item1.xml><?xml version="1.0" encoding="utf-8"?>
+<b:Sources xmlns:b="http://schemas.openxmlformats.org/officeDocument/2006/bibliography" xmlns="http://schemas.openxmlformats.org/officeDocument/2006/bibliography" SelectedStyle="\APASixthEditionOfficeOnline.xsl" StyleName="APA" Version="6"/>
+</file>
+
+<file path=customXml/item2.xml><?xml version="1.0" encoding="utf-8"?>
 <go:gDocsCustomXmlDataStorage xmlns:go="http://customooxmlschemas.google.com/" xmlns:r="http://schemas.openxmlformats.org/officeDocument/2006/relationships" uri="GoogleDocsCustomDataVersion2">
   <go:docsCustomData xmlns:go="http://customooxmlschemas.google.com/" roundtripDataSignature="AMtx7mgt4iJT/wSthqlBvTMnnH3+fSexQw==">CgMxLjAyDmgudnluOXk3OGF1OHoxMg5oLm1teGptbTkxbG01MTIOaC4yc2R3NzQ2amVrY3oyDmguZ2NrMHlxdm1saXlxMg5oLngxMWJnYWU0ODdwbTIOaC5oNDFpNGNpNG5iNTYyDmguZnR4MXI5ZjMxeWtlMg5oLmhvcGphOTQ1azVkODIOaC40Ymt3djAyMmJyd24yDmgubG9ybXdvZm1ybXZjMg5oLjhobTBnenV4c3FuYjIOaC5nbTU2cXFsYTR4YW0yDmgudHJjb3A4eGJqenN3Mg1oLm13ZWJxeWs0ZjJ6Mg5oLnNpZGZwemk0MTZ0cDIOaC5jd3VicWs2YWdwMXgyDmgudTcweDQ1bWQzNTZvMg5oLmRjZjE2OWFrZzFkNjIOaC44aXEzaTZ1eWhnYmc4AHIhMTlrN0Z4N3hSZVd2WE5XbXRaUjdJTnZuQ3pOazJCNWdf</go:docsCustomData>
 </go:gDocsCustomXmlDataStorage>
 </file>
 
-<file path=customXml/item2.xml><?xml version="1.0" encoding="utf-8"?>
-<b:Sources xmlns:b="http://schemas.openxmlformats.org/officeDocument/2006/bibliography" xmlns="http://schemas.openxmlformats.org/officeDocument/2006/bibliography" SelectedStyle="\APASixthEditionOfficeOnline.xsl" StyleName="APA" Version="6"/>
+<file path=customXml/itemProps1.xml><?xml version="1.0" encoding="utf-8"?>
+<ds:datastoreItem xmlns:ds="http://schemas.openxmlformats.org/officeDocument/2006/customXml" ds:itemID="{0A3E4BE1-42DB-4304-ADBF-3CA04C341F33}">
+  <ds:schemaRefs>
+    <ds:schemaRef ds:uri="http://schemas.openxmlformats.org/officeDocument/2006/bibliography"/>
+  </ds:schemaRefs>
+</ds:datastoreItem>
 </file>
 
-<file path=customXml/itemProps1.xml><?xml version="1.0" encoding="utf-8"?>
+<file path=customXml/itemProps2.xml><?xml version="1.0" encoding="utf-8"?>
 <ds:datastoreItem xmlns:ds="http://schemas.openxmlformats.org/officeDocument/2006/customXml" ds:itemID="{11111111-1234-1234-1234-123412341234}">
   <ds:schemaRefs>
     <ds:schemaRef ds:uri="http://customooxmlschemas.google.com/"/>
     <ds:schemaRef ds:uri="http://schemas.openxmlformats.org/officeDocument/2006/relationships"/>
   </ds:schemaRefs>
 </ds:datastoreItem>
-</file>
-
-<file path=customXml/itemProps2.xml><?xml version="1.0" encoding="utf-8"?>
-<ds:datastoreItem xmlns:ds="http://schemas.openxmlformats.org/officeDocument/2006/customXml" ds:itemID="{0A3E4BE1-42DB-4304-ADBF-3CA04C341F33}">
-  <ds:schemaRefs>
-    <ds:schemaRef ds:uri="http://schemas.openxmlformats.org/officeDocument/2006/bibliography"/>
-  </ds:schemaRefs>
-</ds:datastoreItem>
 </file>
</xml_diff>